<commit_message>
Actualización de la plantilla de solicitud
</commit_message>
<xml_diff>
--- a/Documentos para el proyecto de Sanambiente/Plantilla de solicitud de cambio.docx
+++ b/Documentos para el proyecto de Sanambiente/Plantilla de solicitud de cambio.docx
@@ -966,7 +966,17 @@
                 <w:noProof/>
                 <w:sz w:val="24"/>
               </w:rPr>
-              <w:t xml:space="preserve">Definición del impacto en </w:t>
+              <w:t>Nivel</w:t>
+            </w:r>
+            <w:r>
+              <w:rPr>
+                <w:rFonts w:ascii="Times New Roman" w:hAnsi="Times New Roman"/>
+                <w:b/>
+                <w:bCs/>
+                <w:noProof/>
+                <w:sz w:val="24"/>
+              </w:rPr>
+              <w:t xml:space="preserve"> del impacto en </w:t>
             </w:r>
             <w:r>
               <w:rPr>
@@ -1008,8 +1018,6 @@
               </w:rPr>
               <w:t>:</w:t>
             </w:r>
-            <w:bookmarkStart w:id="0" w:name="_GoBack"/>
-            <w:bookmarkEnd w:id="0"/>
           </w:p>
         </w:tc>
       </w:tr>
@@ -1026,12 +1034,211 @@
             <w:pPr>
               <w:rPr>
                 <w:rFonts w:ascii="Times New Roman" w:hAnsi="Times New Roman"/>
-                <w:b/>
-                <w:bCs/>
-                <w:noProof/>
-                <w:sz w:val="24"/>
-              </w:rPr>
-            </w:pPr>
+                <w:noProof/>
+                <w:sz w:val="24"/>
+              </w:rPr>
+            </w:pPr>
+            <w:r>
+              <w:rPr>
+                <w:rFonts w:ascii="Times New Roman" w:hAnsi="Times New Roman"/>
+                <w:b/>
+                <w:bCs/>
+                <w:noProof/>
+                <w:sz w:val="24"/>
+              </w:rPr>
+              <mc:AlternateContent>
+                <mc:Choice Requires="wps">
+                  <w:drawing>
+                    <wp:anchor distT="0" distB="0" distL="114300" distR="114300" simplePos="0" relativeHeight="251670528" behindDoc="0" locked="0" layoutInCell="1" allowOverlap="1" wp14:anchorId="74CED9D7" wp14:editId="7E202BD8">
+                      <wp:simplePos x="0" y="0"/>
+                      <wp:positionH relativeFrom="column">
+                        <wp:posOffset>2951480</wp:posOffset>
+                      </wp:positionH>
+                      <wp:positionV relativeFrom="paragraph">
+                        <wp:posOffset>23495</wp:posOffset>
+                      </wp:positionV>
+                      <wp:extent cx="297180" cy="228600"/>
+                      <wp:effectExtent l="0" t="0" r="26670" b="19050"/>
+                      <wp:wrapNone/>
+                      <wp:docPr id="2" name="Rectángulo 2"/>
+                      <wp:cNvGraphicFramePr/>
+                      <a:graphic xmlns:a="http://schemas.openxmlformats.org/drawingml/2006/main">
+                        <a:graphicData uri="http://schemas.microsoft.com/office/word/2010/wordprocessingShape">
+                          <wps:wsp>
+                            <wps:cNvSpPr/>
+                            <wps:spPr>
+                              <a:xfrm>
+                                <a:off x="0" y="0"/>
+                                <a:ext cx="297180" cy="228600"/>
+                              </a:xfrm>
+                              <a:prstGeom prst="rect">
+                                <a:avLst/>
+                              </a:prstGeom>
+                              <a:noFill/>
+                              <a:ln w="9525">
+                                <a:solidFill>
+                                  <a:schemeClr val="tx1"/>
+                                </a:solidFill>
+                              </a:ln>
+                            </wps:spPr>
+                            <wps:style>
+                              <a:lnRef idx="2">
+                                <a:schemeClr val="accent1">
+                                  <a:shade val="50000"/>
+                                </a:schemeClr>
+                              </a:lnRef>
+                              <a:fillRef idx="1">
+                                <a:schemeClr val="accent1"/>
+                              </a:fillRef>
+                              <a:effectRef idx="0">
+                                <a:schemeClr val="accent1"/>
+                              </a:effectRef>
+                              <a:fontRef idx="minor">
+                                <a:schemeClr val="lt1"/>
+                              </a:fontRef>
+                            </wps:style>
+                            <wps:bodyPr rot="0" spcFirstLastPara="0" vertOverflow="overflow" horzOverflow="overflow" vert="horz" wrap="square" lIns="91440" tIns="45720" rIns="91440" bIns="45720" numCol="1" spcCol="0" rtlCol="0" fromWordArt="0" anchor="ctr" anchorCtr="0" forceAA="0" compatLnSpc="1">
+                              <a:prstTxWarp prst="textNoShape">
+                                <a:avLst/>
+                              </a:prstTxWarp>
+                              <a:noAutofit/>
+                            </wps:bodyPr>
+                          </wps:wsp>
+                        </a:graphicData>
+                      </a:graphic>
+                    </wp:anchor>
+                  </w:drawing>
+                </mc:Choice>
+                <mc:Fallback>
+                  <w:pict>
+                    <v:rect w14:anchorId="698B72F5" id="Rectángulo 2" o:spid="_x0000_s1026" style="position:absolute;margin-left:232.4pt;margin-top:1.85pt;width:23.4pt;height:18pt;z-index:251670528;visibility:visible;mso-wrap-style:square;mso-wrap-distance-left:9pt;mso-wrap-distance-top:0;mso-wrap-distance-right:9pt;mso-wrap-distance-bottom:0;mso-position-horizontal:absolute;mso-position-horizontal-relative:text;mso-position-vertical:absolute;mso-position-vertical-relative:text;v-text-anchor:middle" o:gfxdata="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" filled="f" strokecolor="black [3213]"/>
+                  </w:pict>
+                </mc:Fallback>
+              </mc:AlternateContent>
+            </w:r>
+            <w:r>
+              <w:rPr>
+                <w:rFonts w:ascii="Times New Roman" w:hAnsi="Times New Roman"/>
+                <w:b/>
+                <w:bCs/>
+                <w:noProof/>
+                <w:sz w:val="24"/>
+              </w:rPr>
+              <mc:AlternateContent>
+                <mc:Choice Requires="wps">
+                  <w:drawing>
+                    <wp:anchor distT="0" distB="0" distL="114300" distR="114300" simplePos="0" relativeHeight="251672576" behindDoc="0" locked="0" layoutInCell="1" allowOverlap="1" wp14:anchorId="05379DE4" wp14:editId="292F67A6">
+                      <wp:simplePos x="0" y="0"/>
+                      <wp:positionH relativeFrom="column">
+                        <wp:posOffset>3332480</wp:posOffset>
+                      </wp:positionH>
+                      <wp:positionV relativeFrom="paragraph">
+                        <wp:posOffset>268605</wp:posOffset>
+                      </wp:positionV>
+                      <wp:extent cx="297180" cy="228600"/>
+                      <wp:effectExtent l="0" t="0" r="26670" b="19050"/>
+                      <wp:wrapNone/>
+                      <wp:docPr id="4" name="Rectángulo 4"/>
+                      <wp:cNvGraphicFramePr/>
+                      <a:graphic xmlns:a="http://schemas.openxmlformats.org/drawingml/2006/main">
+                        <a:graphicData uri="http://schemas.microsoft.com/office/word/2010/wordprocessingShape">
+                          <wps:wsp>
+                            <wps:cNvSpPr/>
+                            <wps:spPr>
+                              <a:xfrm>
+                                <a:off x="0" y="0"/>
+                                <a:ext cx="297180" cy="228600"/>
+                              </a:xfrm>
+                              <a:prstGeom prst="rect">
+                                <a:avLst/>
+                              </a:prstGeom>
+                              <a:noFill/>
+                              <a:ln w="9525">
+                                <a:solidFill>
+                                  <a:schemeClr val="tx1"/>
+                                </a:solidFill>
+                              </a:ln>
+                            </wps:spPr>
+                            <wps:style>
+                              <a:lnRef idx="2">
+                                <a:schemeClr val="accent1">
+                                  <a:shade val="50000"/>
+                                </a:schemeClr>
+                              </a:lnRef>
+                              <a:fillRef idx="1">
+                                <a:schemeClr val="accent1"/>
+                              </a:fillRef>
+                              <a:effectRef idx="0">
+                                <a:schemeClr val="accent1"/>
+                              </a:effectRef>
+                              <a:fontRef idx="minor">
+                                <a:schemeClr val="lt1"/>
+                              </a:fontRef>
+                            </wps:style>
+                            <wps:bodyPr rot="0" spcFirstLastPara="0" vertOverflow="overflow" horzOverflow="overflow" vert="horz" wrap="square" lIns="91440" tIns="45720" rIns="91440" bIns="45720" numCol="1" spcCol="0" rtlCol="0" fromWordArt="0" anchor="ctr" anchorCtr="0" forceAA="0" compatLnSpc="1">
+                              <a:prstTxWarp prst="textNoShape">
+                                <a:avLst/>
+                              </a:prstTxWarp>
+                              <a:noAutofit/>
+                            </wps:bodyPr>
+                          </wps:wsp>
+                        </a:graphicData>
+                      </a:graphic>
+                    </wp:anchor>
+                  </w:drawing>
+                </mc:Choice>
+                <mc:Fallback>
+                  <w:pict>
+                    <v:rect w14:anchorId="24A0DAE3" id="Rectángulo 4" o:spid="_x0000_s1026" style="position:absolute;margin-left:262.4pt;margin-top:21.15pt;width:23.4pt;height:18pt;z-index:251672576;visibility:visible;mso-wrap-style:square;mso-wrap-distance-left:9pt;mso-wrap-distance-top:0;mso-wrap-distance-right:9pt;mso-wrap-distance-bottom:0;mso-position-horizontal:absolute;mso-position-horizontal-relative:text;mso-position-vertical:absolute;mso-position-vertical-relative:text;v-text-anchor:middle" o:gfxdata="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" filled="f" strokecolor="black [3213]"/>
+                  </w:pict>
+                </mc:Fallback>
+              </mc:AlternateContent>
+            </w:r>
+            <w:r>
+              <w:rPr>
+                <w:rFonts w:ascii="Times New Roman" w:hAnsi="Times New Roman"/>
+                <w:noProof/>
+                <w:sz w:val="24"/>
+              </w:rPr>
+              <w:t>Urgente (en un día debe estar resuelto máximo)</w:t>
+            </w:r>
+            <w:r>
+              <w:rPr>
+                <w:rFonts w:ascii="Times New Roman" w:hAnsi="Times New Roman"/>
+                <w:noProof/>
+                <w:sz w:val="24"/>
+              </w:rPr>
+              <w:t xml:space="preserve"> </w:t>
+            </w:r>
+          </w:p>
+          <w:p>
+            <w:pPr>
+              <w:rPr>
+                <w:rFonts w:ascii="Times New Roman" w:hAnsi="Times New Roman"/>
+                <w:noProof/>
+                <w:sz w:val="24"/>
+              </w:rPr>
+            </w:pPr>
+            <w:r>
+              <w:rPr>
+                <w:rFonts w:ascii="Times New Roman" w:hAnsi="Times New Roman"/>
+                <w:noProof/>
+                <w:sz w:val="24"/>
+              </w:rPr>
+              <w:t>Mediano (se necesita estar resuelto máximo en 3 días)</w:t>
+            </w:r>
+            <w:r>
+              <w:rPr>
+                <w:rFonts w:ascii="Times New Roman" w:hAnsi="Times New Roman"/>
+                <w:b/>
+                <w:bCs/>
+                <w:noProof/>
+                <w:sz w:val="24"/>
+              </w:rPr>
+              <w:t xml:space="preserve"> </w:t>
+            </w:r>
+            <w:bookmarkStart w:id="0" w:name="_GoBack"/>
+            <w:bookmarkEnd w:id="0"/>
           </w:p>
         </w:tc>
       </w:tr>

</xml_diff>

<commit_message>
Update Plantilla de solicitud de cambio.docx
</commit_message>
<xml_diff>
--- a/Documentos para el proyecto de Sanambiente/Plantilla de solicitud de cambio.docx
+++ b/Documentos para el proyecto de Sanambiente/Plantilla de solicitud de cambio.docx
@@ -21,9 +21,9 @@
         <w:tblLook w:val="0000" w:firstRow="0" w:lastRow="0" w:firstColumn="0" w:lastColumn="0" w:noHBand="0" w:noVBand="0"/>
       </w:tblPr>
       <w:tblGrid>
-        <w:gridCol w:w="5084"/>
-        <w:gridCol w:w="214"/>
-        <w:gridCol w:w="4448"/>
+        <w:gridCol w:w="4068"/>
+        <w:gridCol w:w="1016"/>
+        <w:gridCol w:w="4662"/>
       </w:tblGrid>
       <w:tr>
         <w:trPr>
@@ -61,6 +61,56 @@
       </w:tr>
       <w:tr>
         <w:trPr>
+          <w:trHeight w:val="211"/>
+        </w:trPr>
+        <w:tc>
+          <w:tcPr>
+            <w:tcW w:w="4068" w:type="dxa"/>
+            <w:shd w:val="clear" w:color="auto" w:fill="F2F2F2" w:themeFill="background1" w:themeFillShade="F2"/>
+          </w:tcPr>
+          <w:p>
+            <w:pPr>
+              <w:rPr>
+                <w:rFonts w:ascii="Times New Roman" w:hAnsi="Times New Roman" w:cs="Times New Roman"/>
+                <w:b/>
+                <w:bCs/>
+                <w:sz w:val="24"/>
+                <w:szCs w:val="24"/>
+              </w:rPr>
+            </w:pPr>
+            <w:r>
+              <w:rPr>
+                <w:rFonts w:ascii="Times New Roman" w:hAnsi="Times New Roman" w:cs="Times New Roman"/>
+                <w:b/>
+                <w:bCs/>
+                <w:sz w:val="24"/>
+                <w:szCs w:val="24"/>
+              </w:rPr>
+              <w:t>Equipo al que va dirigida la solicitud:</w:t>
+            </w:r>
+          </w:p>
+        </w:tc>
+        <w:tc>
+          <w:tcPr>
+            <w:tcW w:w="5678" w:type="dxa"/>
+            <w:gridSpan w:val="2"/>
+            <w:shd w:val="clear" w:color="auto" w:fill="auto"/>
+          </w:tcPr>
+          <w:p>
+            <w:pPr>
+              <w:rPr>
+                <w:rFonts w:ascii="Times New Roman" w:hAnsi="Times New Roman" w:cs="Times New Roman"/>
+                <w:b/>
+                <w:bCs/>
+                <w:sz w:val="24"/>
+                <w:szCs w:val="24"/>
+              </w:rPr>
+            </w:pPr>
+          </w:p>
+        </w:tc>
+      </w:tr>
+      <w:tr>
+        <w:trPr>
           <w:trHeight w:val="251"/>
         </w:trPr>
         <w:tc>
@@ -87,6 +137,8 @@
               </w:rPr>
               <w:t>Propósito del cambio:</w:t>
             </w:r>
+            <w:bookmarkStart w:id="0" w:name="_GoBack"/>
+            <w:bookmarkEnd w:id="0"/>
           </w:p>
         </w:tc>
       </w:tr>
@@ -118,7 +170,7 @@
         </w:trPr>
         <w:tc>
           <w:tcPr>
-            <w:tcW w:w="5298" w:type="dxa"/>
+            <w:tcW w:w="5084" w:type="dxa"/>
             <w:gridSpan w:val="2"/>
           </w:tcPr>
           <w:p>
@@ -407,13 +459,27 @@
                 <w:rFonts w:ascii="Times New Roman" w:hAnsi="Times New Roman"/>
                 <w:sz w:val="24"/>
               </w:rPr>
-              <w:t xml:space="preserve">Iniciada           Evaluada            Aceptada    </w:t>
-            </w:r>
-          </w:p>
-        </w:tc>
-        <w:tc>
-          <w:tcPr>
-            <w:tcW w:w="4447" w:type="dxa"/>
+              <w:t xml:space="preserve">Iniciada           Evaluada            </w:t>
+            </w:r>
+            <w:r>
+              <w:rPr>
+                <w:rFonts w:ascii="Times New Roman" w:hAnsi="Times New Roman"/>
+                <w:sz w:val="24"/>
+              </w:rPr>
+              <w:t>Resuelta</w:t>
+            </w:r>
+            <w:r>
+              <w:rPr>
+                <w:rFonts w:ascii="Times New Roman" w:hAnsi="Times New Roman"/>
+                <w:sz w:val="24"/>
+              </w:rPr>
+              <w:t xml:space="preserve">    </w:t>
+            </w:r>
+          </w:p>
+        </w:tc>
+        <w:tc>
+          <w:tcPr>
+            <w:tcW w:w="4662" w:type="dxa"/>
             <w:vAlign w:val="center"/>
           </w:tcPr>
           <w:p>
@@ -476,6 +542,7 @@
         <w:tc>
           <w:tcPr>
             <w:tcW w:w="5084" w:type="dxa"/>
+            <w:gridSpan w:val="2"/>
             <w:shd w:val="clear" w:color="auto" w:fill="F2F2F2" w:themeFill="background1" w:themeFillShade="F2"/>
           </w:tcPr>
           <w:p>
@@ -503,8 +570,7 @@
         </w:tc>
         <w:tc>
           <w:tcPr>
-            <w:tcW w:w="4661" w:type="dxa"/>
-            <w:gridSpan w:val="2"/>
+            <w:tcW w:w="4662" w:type="dxa"/>
             <w:shd w:val="clear" w:color="auto" w:fill="F2F2F2" w:themeFill="background1" w:themeFillShade="F2"/>
           </w:tcPr>
           <w:p>
@@ -538,23 +604,23 @@
         <w:tc>
           <w:tcPr>
             <w:tcW w:w="5084" w:type="dxa"/>
-          </w:tcPr>
-          <w:p>
-            <w:pPr>
-              <w:rPr>
-                <w:rFonts w:ascii="Times New Roman" w:hAnsi="Times New Roman"/>
-                <w:b/>
-                <w:bCs/>
-                <w:noProof/>
-                <w:sz w:val="24"/>
-              </w:rPr>
-            </w:pPr>
-          </w:p>
-        </w:tc>
-        <w:tc>
-          <w:tcPr>
-            <w:tcW w:w="4661" w:type="dxa"/>
             <w:gridSpan w:val="2"/>
+          </w:tcPr>
+          <w:p>
+            <w:pPr>
+              <w:rPr>
+                <w:rFonts w:ascii="Times New Roman" w:hAnsi="Times New Roman"/>
+                <w:b/>
+                <w:bCs/>
+                <w:noProof/>
+                <w:sz w:val="24"/>
+              </w:rPr>
+            </w:pPr>
+          </w:p>
+        </w:tc>
+        <w:tc>
+          <w:tcPr>
+            <w:tcW w:w="4662" w:type="dxa"/>
           </w:tcPr>
           <w:p>
             <w:pPr>
@@ -576,23 +642,23 @@
         <w:tc>
           <w:tcPr>
             <w:tcW w:w="5084" w:type="dxa"/>
-          </w:tcPr>
-          <w:p>
-            <w:pPr>
-              <w:rPr>
-                <w:rFonts w:ascii="Times New Roman" w:hAnsi="Times New Roman"/>
-                <w:b/>
-                <w:bCs/>
-                <w:noProof/>
-                <w:sz w:val="24"/>
-              </w:rPr>
-            </w:pPr>
-          </w:p>
-        </w:tc>
-        <w:tc>
-          <w:tcPr>
-            <w:tcW w:w="4661" w:type="dxa"/>
             <w:gridSpan w:val="2"/>
+          </w:tcPr>
+          <w:p>
+            <w:pPr>
+              <w:rPr>
+                <w:rFonts w:ascii="Times New Roman" w:hAnsi="Times New Roman"/>
+                <w:b/>
+                <w:bCs/>
+                <w:noProof/>
+                <w:sz w:val="24"/>
+              </w:rPr>
+            </w:pPr>
+          </w:p>
+        </w:tc>
+        <w:tc>
+          <w:tcPr>
+            <w:tcW w:w="4662" w:type="dxa"/>
           </w:tcPr>
           <w:p>
             <w:pPr>
@@ -614,23 +680,23 @@
         <w:tc>
           <w:tcPr>
             <w:tcW w:w="5084" w:type="dxa"/>
-          </w:tcPr>
-          <w:p>
-            <w:pPr>
-              <w:rPr>
-                <w:rFonts w:ascii="Times New Roman" w:hAnsi="Times New Roman"/>
-                <w:b/>
-                <w:bCs/>
-                <w:noProof/>
-                <w:sz w:val="24"/>
-              </w:rPr>
-            </w:pPr>
-          </w:p>
-        </w:tc>
-        <w:tc>
-          <w:tcPr>
-            <w:tcW w:w="4661" w:type="dxa"/>
             <w:gridSpan w:val="2"/>
+          </w:tcPr>
+          <w:p>
+            <w:pPr>
+              <w:rPr>
+                <w:rFonts w:ascii="Times New Roman" w:hAnsi="Times New Roman"/>
+                <w:b/>
+                <w:bCs/>
+                <w:noProof/>
+                <w:sz w:val="24"/>
+              </w:rPr>
+            </w:pPr>
+          </w:p>
+        </w:tc>
+        <w:tc>
+          <w:tcPr>
+            <w:tcW w:w="4662" w:type="dxa"/>
           </w:tcPr>
           <w:p>
             <w:pPr>
@@ -652,23 +718,23 @@
         <w:tc>
           <w:tcPr>
             <w:tcW w:w="5084" w:type="dxa"/>
-          </w:tcPr>
-          <w:p>
-            <w:pPr>
-              <w:rPr>
-                <w:rFonts w:ascii="Times New Roman" w:hAnsi="Times New Roman"/>
-                <w:b/>
-                <w:bCs/>
-                <w:noProof/>
-                <w:sz w:val="24"/>
-              </w:rPr>
-            </w:pPr>
-          </w:p>
-        </w:tc>
-        <w:tc>
-          <w:tcPr>
-            <w:tcW w:w="4661" w:type="dxa"/>
             <w:gridSpan w:val="2"/>
+          </w:tcPr>
+          <w:p>
+            <w:pPr>
+              <w:rPr>
+                <w:rFonts w:ascii="Times New Roman" w:hAnsi="Times New Roman"/>
+                <w:b/>
+                <w:bCs/>
+                <w:noProof/>
+                <w:sz w:val="24"/>
+              </w:rPr>
+            </w:pPr>
+          </w:p>
+        </w:tc>
+        <w:tc>
+          <w:tcPr>
+            <w:tcW w:w="4662" w:type="dxa"/>
           </w:tcPr>
           <w:p>
             <w:pPr>
@@ -690,23 +756,23 @@
         <w:tc>
           <w:tcPr>
             <w:tcW w:w="5084" w:type="dxa"/>
-          </w:tcPr>
-          <w:p>
-            <w:pPr>
-              <w:rPr>
-                <w:rFonts w:ascii="Times New Roman" w:hAnsi="Times New Roman"/>
-                <w:b/>
-                <w:bCs/>
-                <w:noProof/>
-                <w:sz w:val="24"/>
-              </w:rPr>
-            </w:pPr>
-          </w:p>
-        </w:tc>
-        <w:tc>
-          <w:tcPr>
-            <w:tcW w:w="4661" w:type="dxa"/>
             <w:gridSpan w:val="2"/>
+          </w:tcPr>
+          <w:p>
+            <w:pPr>
+              <w:rPr>
+                <w:rFonts w:ascii="Times New Roman" w:hAnsi="Times New Roman"/>
+                <w:b/>
+                <w:bCs/>
+                <w:noProof/>
+                <w:sz w:val="24"/>
+              </w:rPr>
+            </w:pPr>
+          </w:p>
+        </w:tc>
+        <w:tc>
+          <w:tcPr>
+            <w:tcW w:w="4662" w:type="dxa"/>
           </w:tcPr>
           <w:p>
             <w:pPr>
@@ -728,23 +794,23 @@
         <w:tc>
           <w:tcPr>
             <w:tcW w:w="5084" w:type="dxa"/>
-          </w:tcPr>
-          <w:p>
-            <w:pPr>
-              <w:rPr>
-                <w:rFonts w:ascii="Times New Roman" w:hAnsi="Times New Roman"/>
-                <w:b/>
-                <w:bCs/>
-                <w:noProof/>
-                <w:sz w:val="24"/>
-              </w:rPr>
-            </w:pPr>
-          </w:p>
-        </w:tc>
-        <w:tc>
-          <w:tcPr>
-            <w:tcW w:w="4661" w:type="dxa"/>
             <w:gridSpan w:val="2"/>
+          </w:tcPr>
+          <w:p>
+            <w:pPr>
+              <w:rPr>
+                <w:rFonts w:ascii="Times New Roman" w:hAnsi="Times New Roman"/>
+                <w:b/>
+                <w:bCs/>
+                <w:noProof/>
+                <w:sz w:val="24"/>
+              </w:rPr>
+            </w:pPr>
+          </w:p>
+        </w:tc>
+        <w:tc>
+          <w:tcPr>
+            <w:tcW w:w="4662" w:type="dxa"/>
           </w:tcPr>
           <w:p>
             <w:pPr>
@@ -766,23 +832,23 @@
         <w:tc>
           <w:tcPr>
             <w:tcW w:w="5084" w:type="dxa"/>
-          </w:tcPr>
-          <w:p>
-            <w:pPr>
-              <w:rPr>
-                <w:rFonts w:ascii="Times New Roman" w:hAnsi="Times New Roman"/>
-                <w:b/>
-                <w:bCs/>
-                <w:noProof/>
-                <w:sz w:val="24"/>
-              </w:rPr>
-            </w:pPr>
-          </w:p>
-        </w:tc>
-        <w:tc>
-          <w:tcPr>
-            <w:tcW w:w="4661" w:type="dxa"/>
             <w:gridSpan w:val="2"/>
+          </w:tcPr>
+          <w:p>
+            <w:pPr>
+              <w:rPr>
+                <w:rFonts w:ascii="Times New Roman" w:hAnsi="Times New Roman"/>
+                <w:b/>
+                <w:bCs/>
+                <w:noProof/>
+                <w:sz w:val="24"/>
+              </w:rPr>
+            </w:pPr>
+          </w:p>
+        </w:tc>
+        <w:tc>
+          <w:tcPr>
+            <w:tcW w:w="4662" w:type="dxa"/>
           </w:tcPr>
           <w:p>
             <w:pPr>
@@ -804,23 +870,23 @@
         <w:tc>
           <w:tcPr>
             <w:tcW w:w="5084" w:type="dxa"/>
-          </w:tcPr>
-          <w:p>
-            <w:pPr>
-              <w:rPr>
-                <w:rFonts w:ascii="Times New Roman" w:hAnsi="Times New Roman"/>
-                <w:b/>
-                <w:bCs/>
-                <w:noProof/>
-                <w:sz w:val="24"/>
-              </w:rPr>
-            </w:pPr>
-          </w:p>
-        </w:tc>
-        <w:tc>
-          <w:tcPr>
-            <w:tcW w:w="4661" w:type="dxa"/>
             <w:gridSpan w:val="2"/>
+          </w:tcPr>
+          <w:p>
+            <w:pPr>
+              <w:rPr>
+                <w:rFonts w:ascii="Times New Roman" w:hAnsi="Times New Roman"/>
+                <w:b/>
+                <w:bCs/>
+                <w:noProof/>
+                <w:sz w:val="24"/>
+              </w:rPr>
+            </w:pPr>
+          </w:p>
+        </w:tc>
+        <w:tc>
+          <w:tcPr>
+            <w:tcW w:w="4662" w:type="dxa"/>
           </w:tcPr>
           <w:p>
             <w:pPr>
@@ -842,23 +908,23 @@
         <w:tc>
           <w:tcPr>
             <w:tcW w:w="5084" w:type="dxa"/>
-          </w:tcPr>
-          <w:p>
-            <w:pPr>
-              <w:rPr>
-                <w:rFonts w:ascii="Times New Roman" w:hAnsi="Times New Roman"/>
-                <w:b/>
-                <w:bCs/>
-                <w:noProof/>
-                <w:sz w:val="24"/>
-              </w:rPr>
-            </w:pPr>
-          </w:p>
-        </w:tc>
-        <w:tc>
-          <w:tcPr>
-            <w:tcW w:w="4661" w:type="dxa"/>
             <w:gridSpan w:val="2"/>
+          </w:tcPr>
+          <w:p>
+            <w:pPr>
+              <w:rPr>
+                <w:rFonts w:ascii="Times New Roman" w:hAnsi="Times New Roman"/>
+                <w:b/>
+                <w:bCs/>
+                <w:noProof/>
+                <w:sz w:val="24"/>
+              </w:rPr>
+            </w:pPr>
+          </w:p>
+        </w:tc>
+        <w:tc>
+          <w:tcPr>
+            <w:tcW w:w="4662" w:type="dxa"/>
           </w:tcPr>
           <w:p>
             <w:pPr>
@@ -1111,7 +1177,7 @@
                 </mc:Choice>
                 <mc:Fallback>
                   <w:pict>
-                    <v:rect w14:anchorId="698B72F5" id="Rectángulo 2" o:spid="_x0000_s1026" style="position:absolute;margin-left:232.4pt;margin-top:1.85pt;width:23.4pt;height:18pt;z-index:251670528;visibility:visible;mso-wrap-style:square;mso-wrap-distance-left:9pt;mso-wrap-distance-top:0;mso-wrap-distance-right:9pt;mso-wrap-distance-bottom:0;mso-position-horizontal:absolute;mso-position-horizontal-relative:text;mso-position-vertical:absolute;mso-position-vertical-relative:text;v-text-anchor:middle" o:gfxdata="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" filled="f" strokecolor="black [3213]"/>
+                    <v:rect w14:anchorId="0210F3C4" id="Rectángulo 2" o:spid="_x0000_s1026" style="position:absolute;margin-left:232.4pt;margin-top:1.85pt;width:23.4pt;height:18pt;z-index:251670528;visibility:visible;mso-wrap-style:square;mso-wrap-distance-left:9pt;mso-wrap-distance-top:0;mso-wrap-distance-right:9pt;mso-wrap-distance-bottom:0;mso-position-horizontal:absolute;mso-position-horizontal-relative:text;mso-position-vertical:absolute;mso-position-vertical-relative:text;v-text-anchor:middle" o:gfxdata="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" filled="f" strokecolor="black [3213]"/>
                   </w:pict>
                 </mc:Fallback>
               </mc:AlternateContent>
@@ -1189,7 +1255,7 @@
                 </mc:Choice>
                 <mc:Fallback>
                   <w:pict>
-                    <v:rect w14:anchorId="24A0DAE3" id="Rectángulo 4" o:spid="_x0000_s1026" style="position:absolute;margin-left:262.4pt;margin-top:21.15pt;width:23.4pt;height:18pt;z-index:251672576;visibility:visible;mso-wrap-style:square;mso-wrap-distance-left:9pt;mso-wrap-distance-top:0;mso-wrap-distance-right:9pt;mso-wrap-distance-bottom:0;mso-position-horizontal:absolute;mso-position-horizontal-relative:text;mso-position-vertical:absolute;mso-position-vertical-relative:text;v-text-anchor:middle" o:gfxdata="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" filled="f" strokecolor="black [3213]"/>
+                    <v:rect w14:anchorId="65410222" id="Rectángulo 4" o:spid="_x0000_s1026" style="position:absolute;margin-left:262.4pt;margin-top:21.15pt;width:23.4pt;height:18pt;z-index:251672576;visibility:visible;mso-wrap-style:square;mso-wrap-distance-left:9pt;mso-wrap-distance-top:0;mso-wrap-distance-right:9pt;mso-wrap-distance-bottom:0;mso-position-horizontal:absolute;mso-position-horizontal-relative:text;mso-position-vertical:absolute;mso-position-vertical-relative:text;v-text-anchor:middle" o:gfxdata="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" filled="f" strokecolor="black [3213]"/>
                   </w:pict>
                 </mc:Fallback>
               </mc:AlternateContent>
@@ -1237,8 +1303,6 @@
               </w:rPr>
               <w:t xml:space="preserve"> </w:t>
             </w:r>
-            <w:bookmarkStart w:id="0" w:name="_GoBack"/>
-            <w:bookmarkEnd w:id="0"/>
           </w:p>
         </w:tc>
       </w:tr>

</xml_diff>

<commit_message>
Cambios en el plan de proyecto y en la plantilla de solicitud de cambio
</commit_message>
<xml_diff>
--- a/Documentos para el proyecto de Sanambiente/Plantilla de solicitud de cambio.docx
+++ b/Documentos para el proyecto de Sanambiente/Plantilla de solicitud de cambio.docx
@@ -23,7 +23,9 @@
       <w:tblGrid>
         <w:gridCol w:w="4068"/>
         <w:gridCol w:w="1016"/>
-        <w:gridCol w:w="4662"/>
+        <w:gridCol w:w="2980"/>
+        <w:gridCol w:w="876"/>
+        <w:gridCol w:w="806"/>
       </w:tblGrid>
       <w:tr>
         <w:trPr>
@@ -32,7 +34,7 @@
         <w:tc>
           <w:tcPr>
             <w:tcW w:w="9746" w:type="dxa"/>
-            <w:gridSpan w:val="3"/>
+            <w:gridSpan w:val="5"/>
             <w:shd w:val="clear" w:color="auto" w:fill="F2F2F2" w:themeFill="background1" w:themeFillShade="F2"/>
           </w:tcPr>
           <w:p>
@@ -92,7 +94,7 @@
         </w:tc>
         <w:tc>
           <w:tcPr>
-            <w:tcW w:w="5678" w:type="dxa"/>
+            <w:tcW w:w="3996" w:type="dxa"/>
             <w:gridSpan w:val="2"/>
             <w:shd w:val="clear" w:color="auto" w:fill="auto"/>
           </w:tcPr>
@@ -106,6 +108,52 @@
                 <w:szCs w:val="24"/>
               </w:rPr>
             </w:pPr>
+          </w:p>
+        </w:tc>
+        <w:tc>
+          <w:tcPr>
+            <w:tcW w:w="876" w:type="dxa"/>
+            <w:shd w:val="clear" w:color="auto" w:fill="F2F2F2" w:themeFill="background1" w:themeFillShade="F2"/>
+          </w:tcPr>
+          <w:p>
+            <w:pPr>
+              <w:rPr>
+                <w:rFonts w:ascii="Times New Roman" w:hAnsi="Times New Roman" w:cs="Times New Roman"/>
+                <w:b/>
+                <w:bCs/>
+                <w:sz w:val="24"/>
+                <w:szCs w:val="24"/>
+              </w:rPr>
+            </w:pPr>
+            <w:r>
+              <w:rPr>
+                <w:rFonts w:ascii="Times New Roman" w:hAnsi="Times New Roman" w:cs="Times New Roman"/>
+                <w:b/>
+                <w:bCs/>
+                <w:sz w:val="24"/>
+                <w:szCs w:val="24"/>
+              </w:rPr>
+              <w:t>#ID:</w:t>
+            </w:r>
+          </w:p>
+        </w:tc>
+        <w:tc>
+          <w:tcPr>
+            <w:tcW w:w="806" w:type="dxa"/>
+            <w:shd w:val="clear" w:color="auto" w:fill="auto"/>
+          </w:tcPr>
+          <w:p>
+            <w:pPr>
+              <w:rPr>
+                <w:rFonts w:ascii="Times New Roman" w:hAnsi="Times New Roman" w:cs="Times New Roman"/>
+                <w:b/>
+                <w:bCs/>
+                <w:sz w:val="24"/>
+                <w:szCs w:val="24"/>
+              </w:rPr>
+            </w:pPr>
+            <w:bookmarkStart w:id="0" w:name="_GoBack"/>
+            <w:bookmarkEnd w:id="0"/>
           </w:p>
         </w:tc>
       </w:tr>
@@ -116,7 +164,7 @@
         <w:tc>
           <w:tcPr>
             <w:tcW w:w="9746" w:type="dxa"/>
-            <w:gridSpan w:val="3"/>
+            <w:gridSpan w:val="5"/>
             <w:shd w:val="clear" w:color="auto" w:fill="F2F2F2" w:themeFill="background1" w:themeFillShade="F2"/>
           </w:tcPr>
           <w:p>
@@ -137,8 +185,6 @@
               </w:rPr>
               <w:t>Propósito del cambio:</w:t>
             </w:r>
-            <w:bookmarkStart w:id="0" w:name="_GoBack"/>
-            <w:bookmarkEnd w:id="0"/>
           </w:p>
         </w:tc>
       </w:tr>
@@ -149,7 +195,7 @@
         <w:tc>
           <w:tcPr>
             <w:tcW w:w="9746" w:type="dxa"/>
-            <w:gridSpan w:val="3"/>
+            <w:gridSpan w:val="5"/>
           </w:tcPr>
           <w:p>
             <w:pPr>
@@ -480,6 +526,7 @@
         <w:tc>
           <w:tcPr>
             <w:tcW w:w="4662" w:type="dxa"/>
+            <w:gridSpan w:val="3"/>
             <w:vAlign w:val="center"/>
           </w:tcPr>
           <w:p>
@@ -508,7 +555,7 @@
         <w:tc>
           <w:tcPr>
             <w:tcW w:w="9746" w:type="dxa"/>
-            <w:gridSpan w:val="3"/>
+            <w:gridSpan w:val="5"/>
             <w:shd w:val="clear" w:color="auto" w:fill="F2F2F2" w:themeFill="background1" w:themeFillShade="F2"/>
           </w:tcPr>
           <w:p>
@@ -571,6 +618,7 @@
         <w:tc>
           <w:tcPr>
             <w:tcW w:w="4662" w:type="dxa"/>
+            <w:gridSpan w:val="3"/>
             <w:shd w:val="clear" w:color="auto" w:fill="F2F2F2" w:themeFill="background1" w:themeFillShade="F2"/>
           </w:tcPr>
           <w:p>
@@ -621,6 +669,7 @@
         <w:tc>
           <w:tcPr>
             <w:tcW w:w="4662" w:type="dxa"/>
+            <w:gridSpan w:val="3"/>
           </w:tcPr>
           <w:p>
             <w:pPr>
@@ -659,6 +708,7 @@
         <w:tc>
           <w:tcPr>
             <w:tcW w:w="4662" w:type="dxa"/>
+            <w:gridSpan w:val="3"/>
           </w:tcPr>
           <w:p>
             <w:pPr>
@@ -697,6 +747,7 @@
         <w:tc>
           <w:tcPr>
             <w:tcW w:w="4662" w:type="dxa"/>
+            <w:gridSpan w:val="3"/>
           </w:tcPr>
           <w:p>
             <w:pPr>
@@ -735,6 +786,7 @@
         <w:tc>
           <w:tcPr>
             <w:tcW w:w="4662" w:type="dxa"/>
+            <w:gridSpan w:val="3"/>
           </w:tcPr>
           <w:p>
             <w:pPr>
@@ -773,6 +825,7 @@
         <w:tc>
           <w:tcPr>
             <w:tcW w:w="4662" w:type="dxa"/>
+            <w:gridSpan w:val="3"/>
           </w:tcPr>
           <w:p>
             <w:pPr>
@@ -811,6 +864,7 @@
         <w:tc>
           <w:tcPr>
             <w:tcW w:w="4662" w:type="dxa"/>
+            <w:gridSpan w:val="3"/>
           </w:tcPr>
           <w:p>
             <w:pPr>
@@ -849,6 +903,7 @@
         <w:tc>
           <w:tcPr>
             <w:tcW w:w="4662" w:type="dxa"/>
+            <w:gridSpan w:val="3"/>
           </w:tcPr>
           <w:p>
             <w:pPr>
@@ -887,6 +942,7 @@
         <w:tc>
           <w:tcPr>
             <w:tcW w:w="4662" w:type="dxa"/>
+            <w:gridSpan w:val="3"/>
           </w:tcPr>
           <w:p>
             <w:pPr>
@@ -925,6 +981,7 @@
         <w:tc>
           <w:tcPr>
             <w:tcW w:w="4662" w:type="dxa"/>
+            <w:gridSpan w:val="3"/>
           </w:tcPr>
           <w:p>
             <w:pPr>
@@ -946,7 +1003,7 @@
         <w:tc>
           <w:tcPr>
             <w:tcW w:w="9746" w:type="dxa"/>
-            <w:gridSpan w:val="3"/>
+            <w:gridSpan w:val="5"/>
             <w:shd w:val="clear" w:color="auto" w:fill="F2F2F2" w:themeFill="background1" w:themeFillShade="F2"/>
           </w:tcPr>
           <w:p>
@@ -989,7 +1046,7 @@
         <w:tc>
           <w:tcPr>
             <w:tcW w:w="9746" w:type="dxa"/>
-            <w:gridSpan w:val="3"/>
+            <w:gridSpan w:val="5"/>
           </w:tcPr>
           <w:p>
             <w:pPr>
@@ -1011,7 +1068,7 @@
         <w:tc>
           <w:tcPr>
             <w:tcW w:w="9746" w:type="dxa"/>
-            <w:gridSpan w:val="3"/>
+            <w:gridSpan w:val="5"/>
             <w:shd w:val="clear" w:color="auto" w:fill="F2F2F2" w:themeFill="background1" w:themeFillShade="F2"/>
           </w:tcPr>
           <w:p>
@@ -1094,7 +1151,7 @@
         <w:tc>
           <w:tcPr>
             <w:tcW w:w="9746" w:type="dxa"/>
-            <w:gridSpan w:val="3"/>
+            <w:gridSpan w:val="5"/>
           </w:tcPr>
           <w:p>
             <w:pPr>
@@ -1322,7 +1379,7 @@
         <w:tc>
           <w:tcPr>
             <w:tcW w:w="9746" w:type="dxa"/>
-            <w:gridSpan w:val="3"/>
+            <w:gridSpan w:val="5"/>
             <w:tcBorders>
               <w:top w:val="single" w:sz="4" w:space="0" w:color="auto"/>
             </w:tcBorders>

</xml_diff>